<commit_message>
fix: update templates to use root /templates/ directory
- Changed TEMPLATES_DIR to point to root /templates/ (committed to git)
- Updated scripts to output templates to root /templates/
- Added new report templates: incident-report, inspection-report, progress-report
- Updated all templates with consistent header format (logo + metadata)

Templates are now:
- Default templates: /templates/ (in git)
- User templates: /data/users/{user_id}/templates/

🤖 Generated with [Claude Code](https://claude.com/claude-code)

Co-Authored-By: Claude Opus 4.5 <noreply@anthropic.com>
</commit_message>
<xml_diff>
--- a/templates/default-manual.docx
+++ b/templates/default-manual.docx
@@ -2,35 +2,17 @@
 <file path=word/document.xml><?xml version="1.0" encoding="utf-8"?>
 <w:document xmlns:wpc="http://schemas.microsoft.com/office/word/2010/wordprocessingCanvas" xmlns:mo="http://schemas.microsoft.com/office/mac/office/2008/main" xmlns:mc="http://schemas.openxmlformats.org/markup-compatibility/2006" xmlns:mv="urn:schemas-microsoft-com:mac:vml" xmlns:o="urn:schemas-microsoft-com:office:office" xmlns:r="http://schemas.openxmlformats.org/officeDocument/2006/relationships" xmlns:m="http://schemas.openxmlformats.org/officeDocument/2006/math" xmlns:v="urn:schemas-microsoft-com:vml" xmlns:wp14="http://schemas.microsoft.com/office/word/2010/wordprocessingDrawing" xmlns:wp="http://schemas.openxmlformats.org/drawingml/2006/wordprocessingDrawing" xmlns:w10="urn:schemas-microsoft-com:office:word" xmlns:w="http://schemas.openxmlformats.org/wordprocessingml/2006/main" xmlns:w14="http://schemas.microsoft.com/office/word/2010/wordml" xmlns:wpg="http://schemas.microsoft.com/office/word/2010/wordprocessingGroup" xmlns:wpi="http://schemas.microsoft.com/office/word/2010/wordprocessingInk" xmlns:wne="http://schemas.microsoft.com/office/word/2006/wordml" xmlns:wps="http://schemas.microsoft.com/office/word/2010/wordprocessingShape" mc:Ignorable="w14 wp14">
   <w:body>
+    <w:p/>
     <w:p>
       <w:pPr>
         <w:pStyle w:val="Title"/>
-        <w:jc w:val="center"/>
+        <w:jc w:val="left"/>
       </w:pPr>
       <w:r>
         <w:t>{{ title }}</w:t>
       </w:r>
     </w:p>
-    <w:p>
-      <w:pPr>
-        <w:spacing w:after="240"/>
-        <w:jc w:val="center"/>
-      </w:pPr>
-      <w:r>
-        <w:rPr>
-          <w:color w:val="718096"/>
-          <w:sz w:val="18"/>
-        </w:rPr>
-        <w:t xml:space="preserve">Manual | </w:t>
-      </w:r>
-      <w:r>
-        <w:rPr>
-          <w:color w:val="718096"/>
-          <w:sz w:val="18"/>
-        </w:rPr>
-        <w:t>{{ generated_date }} | {{ language_upper }}</w:t>
-      </w:r>
-    </w:p>
+    <w:p/>
     <w:p>
       <w:pPr>
         <w:pStyle w:val="JinjaControl"/>
@@ -89,6 +71,7 @@
       </w:r>
     </w:p>
     <w:sectPr>
+      <w:headerReference w:type="default" r:id="rId9"/>
       <w:pgSz w:w="12240" w:h="15840"/>
       <w:pgMar w:top="1440" w:right="1800" w:bottom="1440" w:left="1800" w:header="720" w:footer="720" w:gutter="0"/>
       <w:cols w:space="720"/>
@@ -96,6 +79,187 @@
     </w:sectPr>
   </w:body>
 </w:document>
+</file>
+
+<file path=word/header1.xml><?xml version="1.0" encoding="utf-8"?>
+<w:hdr xmlns:m="http://schemas.openxmlformats.org/officeDocument/2006/math" xmlns:mc="http://schemas.openxmlformats.org/markup-compatibility/2006" xmlns:mo="http://schemas.microsoft.com/office/mac/office/2008/main" xmlns:mv="urn:schemas-microsoft-com:mac:vml" xmlns:o="urn:schemas-microsoft-com:office:office" xmlns:r="http://schemas.openxmlformats.org/officeDocument/2006/relationships" xmlns:v="urn:schemas-microsoft-com:vml" xmlns:w10="urn:schemas-microsoft-com:office:word" xmlns:w14="http://schemas.microsoft.com/office/word/2010/wordml" xmlns:w="http://schemas.openxmlformats.org/wordprocessingml/2006/main" xmlns:wne="http://schemas.microsoft.com/office/word/2006/wordml" xmlns:wp14="http://schemas.microsoft.com/office/word/2010/wordprocessingDrawing" xmlns:wp="http://schemas.openxmlformats.org/drawingml/2006/wordprocessingDrawing" xmlns:wpc="http://schemas.microsoft.com/office/word/2010/wordprocessingCanvas" xmlns:wpg="http://schemas.microsoft.com/office/word/2010/wordprocessingGroup" xmlns:wpi="http://schemas.microsoft.com/office/word/2010/wordprocessingInk" xmlns:wps="http://schemas.microsoft.com/office/word/2010/wordprocessingShape" mc:Ignorable="w14 wp14">
+  <w:p>
+    <w:pPr>
+      <w:pStyle w:val="Header"/>
+    </w:pPr>
+  </w:p>
+  <w:tbl>
+    <w:tblPr>
+      <w:tblW w:type="auto" w:w="0"/>
+      <w:jc w:val="left"/>
+      <w:tblLayout w:type="fixed"/>
+      <w:tblLook w:firstColumn="1" w:firstRow="1" w:lastColumn="0" w:lastRow="0" w:noHBand="0" w:noVBand="1" w:val="04A0"/>
+      <w:tblBorders>
+        <w:top w:val="nil"/>
+        <w:left w:val="nil"/>
+        <w:bottom w:val="nil"/>
+        <w:right w:val="nil"/>
+        <w:insideH w:val="nil"/>
+        <w:insideV w:val="nil"/>
+      </w:tblBorders>
+    </w:tblPr>
+    <w:tblGrid>
+      <w:gridCol w:w="1814"/>
+      <w:gridCol w:w="7257"/>
+    </w:tblGrid>
+    <w:tr>
+      <w:tc>
+        <w:tcPr>
+          <w:tcW w:type="dxa" w:w="1814"/>
+          <w:vAlign w:val="center"/>
+        </w:tcPr>
+        <w:p>
+          <w:pPr>
+            <w:jc w:val="left"/>
+          </w:pPr>
+        </w:p>
+      </w:tc>
+      <w:tc>
+        <w:tcPr>
+          <w:tcW w:type="dxa" w:w="7257"/>
+          <w:vAlign w:val="top"/>
+        </w:tcPr>
+        <w:p>
+          <w:pPr>
+            <w:jc w:val="left"/>
+          </w:pPr>
+          <w:r>
+            <w:rPr>
+              <w:b/>
+              <w:color w:val="1A365D"/>
+              <w:sz w:val="54"/>
+            </w:rPr>
+            <w:t>v</w:t>
+          </w:r>
+          <w:r>
+            <w:rPr>
+              <w:b/>
+              <w:color w:val="228BE6"/>
+              <w:sz w:val="54"/>
+            </w:rPr>
+            <w:t>D</w:t>
+          </w:r>
+          <w:r>
+            <w:rPr>
+              <w:b/>
+              <w:color w:val="1A365D"/>
+              <w:sz w:val="54"/>
+            </w:rPr>
+            <w:t>ocs</w:t>
+          </w:r>
+        </w:p>
+        <w:tbl>
+          <w:tblPr>
+            <w:tblW w:type="auto" w:w="0"/>
+            <w:tblLayout w:type="fixed"/>
+            <w:tblLook w:firstColumn="1" w:firstRow="1" w:lastColumn="0" w:lastRow="0" w:noHBand="0" w:noVBand="1" w:val="04A0"/>
+            <w:tblBorders>
+              <w:top w:val="single" w:sz="4" w:color="E2E8F0"/>
+              <w:left w:val="single" w:sz="4" w:color="E2E8F0"/>
+              <w:bottom w:val="single" w:sz="4" w:color="E2E8F0"/>
+              <w:right w:val="single" w:sz="4" w:color="E2E8F0"/>
+              <w:insideH w:val="single" w:sz="4" w:color="E2E8F0"/>
+              <w:insideV w:val="single" w:sz="4" w:color="E2E8F0"/>
+            </w:tblBorders>
+          </w:tblPr>
+          <w:tblGrid>
+            <w:gridCol w:w="3118"/>
+            <w:gridCol w:w="3118"/>
+          </w:tblGrid>
+          <w:tr>
+            <w:tc>
+              <w:tcPr>
+                <w:tcW w:type="dxa" w:w="3628"/>
+                <w:shd w:fill="F8FAFC" w:val="clear"/>
+              </w:tcPr>
+              <w:p>
+                <w:pPr>
+                  <w:jc w:val="left"/>
+                </w:pPr>
+                <w:r>
+                  <w:rPr>
+                    <w:b/>
+                    <w:color w:val="64748B"/>
+                    <w:sz w:val="18"/>
+                  </w:rPr>
+                  <w:t xml:space="preserve">📅 Date: </w:t>
+                </w:r>
+                <w:r>
+                  <w:rPr>
+                    <w:color w:val="1E293B"/>
+                    <w:sz w:val="18"/>
+                  </w:rPr>
+                  <w:t>{{ generated_date }}</w:t>
+                </w:r>
+              </w:p>
+            </w:tc>
+            <w:tc>
+              <w:tcPr>
+                <w:tcW w:type="dxa" w:w="3628"/>
+                <w:shd w:fill="F8FAFC" w:val="clear"/>
+              </w:tcPr>
+              <w:p>
+                <w:pPr>
+                  <w:jc w:val="left"/>
+                </w:pPr>
+                <w:r>
+                  <w:rPr>
+                    <w:b/>
+                    <w:color w:val="64748B"/>
+                    <w:sz w:val="18"/>
+                  </w:rPr>
+                  <w:t xml:space="preserve">🌐 Language: </w:t>
+                </w:r>
+                <w:r>
+                  <w:rPr>
+                    <w:color w:val="1E293B"/>
+                    <w:sz w:val="18"/>
+                  </w:rPr>
+                  <w:t>{{ language_upper }}</w:t>
+                </w:r>
+              </w:p>
+            </w:tc>
+          </w:tr>
+          <w:tr>
+            <w:tc>
+              <w:tcPr>
+                <w:tcW w:type="dxa" w:w="7256"/>
+                <w:gridSpan w:val="2"/>
+                <w:shd w:fill="F8FAFC" w:val="clear"/>
+              </w:tcPr>
+              <w:p>
+                <w:pPr>
+                  <w:jc w:val="left"/>
+                </w:pPr>
+                <w:r>
+                  <w:rPr>
+                    <w:b/>
+                    <w:color w:val="64748B"/>
+                    <w:sz w:val="18"/>
+                  </w:rPr>
+                  <w:t xml:space="preserve">📋 Doc ID: </w:t>
+                </w:r>
+                <w:r>
+                  <w:rPr>
+                    <w:color w:val="1E293B"/>
+                    <w:sz w:val="18"/>
+                  </w:rPr>
+                  <w:t>{{ doc_id }}</w:t>
+                </w:r>
+              </w:p>
+            </w:tc>
+          </w:tr>
+        </w:tbl>
+        <w:p/>
+      </w:tc>
+    </w:tr>
+  </w:tbl>
+</w:hdr>
 </file>
 
 <file path=word/numbering.xml><?xml version="1.0" encoding="utf-8"?>
@@ -463,8 +627,13 @@
     <w:rsid w:val="00FC693F"/>
     <w:pPr>
       <w:widowControl/>
-      <w:spacing w:before="0" w:after="80"/>
-    </w:pPr>
+      <w:spacing w:before="0" w:after="120" w:line="276" w:lineRule="auto"/>
+    </w:pPr>
+    <w:rPr>
+      <w:rFonts w:ascii="Segoe UI" w:hAnsi="Segoe UI"/>
+      <w:color w:val="1F2937"/>
+      <w:sz w:val="20"/>
+    </w:rPr>
   </w:style>
   <w:style w:type="paragraph" w:styleId="Header">
     <w:name w:val="header"/>
@@ -521,15 +690,15 @@
     <w:pPr>
       <w:keepNext/>
       <w:keepLines/>
-      <w:spacing w:before="240" w:after="80"/>
+      <w:spacing w:before="320" w:after="120"/>
       <w:outlineLvl w:val="0"/>
     </w:pPr>
     <w:rPr>
-      <w:rFonts w:asciiTheme="majorHAnsi" w:eastAsiaTheme="majorEastAsia" w:hAnsiTheme="majorHAnsi" w:cstheme="majorBidi"/>
+      <w:rFonts w:asciiTheme="majorHAnsi" w:eastAsiaTheme="majorEastAsia" w:hAnsiTheme="majorHAnsi" w:cstheme="majorBidi" w:ascii="Segoe UI" w:hAnsi="Segoe UI"/>
       <w:b/>
       <w:bCs/>
-      <w:color w:val="1A365D"/>
-      <w:sz w:val="32"/>
+      <w:color w:val="1E40AF"/>
+      <w:sz w:val="36"/>
       <w:szCs w:val="28"/>
     </w:rPr>
   </w:style>
@@ -545,15 +714,15 @@
     <w:pPr>
       <w:keepNext/>
       <w:keepLines/>
-      <w:spacing w:before="160" w:after="40"/>
+      <w:spacing w:before="240" w:after="80"/>
       <w:outlineLvl w:val="1"/>
     </w:pPr>
     <w:rPr>
-      <w:rFonts w:asciiTheme="majorHAnsi" w:eastAsiaTheme="majorEastAsia" w:hAnsiTheme="majorHAnsi" w:cstheme="majorBidi"/>
+      <w:rFonts w:asciiTheme="majorHAnsi" w:eastAsiaTheme="majorEastAsia" w:hAnsiTheme="majorHAnsi" w:cstheme="majorBidi" w:ascii="Segoe UI" w:hAnsi="Segoe UI"/>
       <w:b/>
       <w:bCs/>
-      <w:color w:val="2C5282"/>
-      <w:sz w:val="26"/>
+      <w:color w:val="374151"/>
+      <w:sz w:val="28"/>
       <w:szCs w:val="26"/>
     </w:rPr>
   </w:style>
@@ -569,14 +738,15 @@
     <w:pPr>
       <w:keepNext/>
       <w:keepLines/>
-      <w:spacing w:before="200" w:after="0"/>
+      <w:spacing w:before="160" w:after="60"/>
       <w:outlineLvl w:val="2"/>
     </w:pPr>
     <w:rPr>
-      <w:rFonts w:asciiTheme="majorHAnsi" w:eastAsiaTheme="majorEastAsia" w:hAnsiTheme="majorHAnsi" w:cstheme="majorBidi"/>
+      <w:rFonts w:asciiTheme="majorHAnsi" w:eastAsiaTheme="majorEastAsia" w:hAnsiTheme="majorHAnsi" w:cstheme="majorBidi" w:ascii="Segoe UI" w:hAnsi="Segoe UI"/>
       <w:b/>
       <w:bCs/>
-      <w:color w:val="4F81BD" w:themeColor="accent1"/>
+      <w:color w:val="4B5563"/>
+      <w:sz w:val="24"/>
     </w:rPr>
   </w:style>
   <w:style w:type="paragraph" w:styleId="Heading4">
@@ -811,15 +981,16 @@
       <w:pBdr>
         <w:bottom w:val="single" w:sz="8" w:space="4" w:color="4F81BD" w:themeColor="accent1"/>
       </w:pBdr>
-      <w:spacing w:after="120" w:line="240" w:lineRule="auto"/>
+      <w:spacing w:after="160" w:line="240" w:lineRule="auto"/>
       <w:contextualSpacing/>
     </w:pPr>
     <w:rPr>
-      <w:rFonts w:asciiTheme="majorHAnsi" w:eastAsiaTheme="majorEastAsia" w:hAnsiTheme="majorHAnsi" w:cstheme="majorBidi"/>
-      <w:color w:val="1A365D"/>
+      <w:rFonts w:asciiTheme="majorHAnsi" w:eastAsiaTheme="majorEastAsia" w:hAnsiTheme="majorHAnsi" w:cstheme="majorBidi" w:ascii="Segoe UI" w:hAnsi="Segoe UI"/>
+      <w:b/>
+      <w:color w:val="0F172A"/>
       <w:spacing w:val="5"/>
       <w:kern w:val="28"/>
-      <w:sz w:val="48"/>
+      <w:sz w:val="56"/>
       <w:szCs w:val="52"/>
     </w:rPr>
   </w:style>
@@ -12174,11 +12345,12 @@
     <w:name w:val="NoteInfo"/>
     <w:pPr>
       <w:keepLines/>
-      <w:spacing w:before="80" w:after="80"/>
+      <w:spacing w:before="120" w:after="120"/>
       <w:ind w:left="283"/>
     </w:pPr>
     <w:rPr>
-      <w:color w:val="007ACC"/>
+      <w:rFonts w:ascii="Segoe UI" w:hAnsi="Segoe UI"/>
+      <w:color w:val="1E40AF"/>
       <w:sz w:val="20"/>
     </w:rPr>
   </w:style>
@@ -12186,11 +12358,12 @@
     <w:name w:val="NoteWarning"/>
     <w:pPr>
       <w:keepLines/>
-      <w:spacing w:before="80" w:after="80"/>
+      <w:spacing w:before="120" w:after="120"/>
       <w:ind w:left="283"/>
     </w:pPr>
     <w:rPr>
-      <w:color w:val="D95319"/>
+      <w:rFonts w:ascii="Segoe UI" w:hAnsi="Segoe UI"/>
+      <w:color w:val="DC2626"/>
       <w:sz w:val="20"/>
     </w:rPr>
   </w:style>
@@ -12198,11 +12371,12 @@
     <w:name w:val="NoteTip"/>
     <w:pPr>
       <w:keepLines/>
-      <w:spacing w:before="80" w:after="80"/>
+      <w:spacing w:before="120" w:after="120"/>
       <w:ind w:left="283"/>
     </w:pPr>
     <w:rPr>
-      <w:color w:val="107C10"/>
+      <w:rFonts w:ascii="Segoe UI" w:hAnsi="Segoe UI"/>
+      <w:color w:val="059669"/>
       <w:sz w:val="20"/>
     </w:rPr>
   </w:style>

</xml_diff>

<commit_message>
fix: regenerate templates with proper logo in header
🤖 Generated with [Claude Code](https://claude.com/claude-code)

Co-Authored-By: Claude Opus 4.5 <noreply@anthropic.com>
</commit_message>
<xml_diff>
--- a/templates/default-manual.docx
+++ b/templates/default-manual.docx
@@ -117,6 +117,40 @@
           <w:pPr>
             <w:jc w:val="left"/>
           </w:pPr>
+          <w:r>
+            <w:drawing>
+              <wp:inline xmlns:a="http://schemas.openxmlformats.org/drawingml/2006/main" xmlns:pic="http://schemas.openxmlformats.org/drawingml/2006/picture">
+                <wp:extent cx="792000" cy="792000"/>
+                <wp:docPr id="1" name="Picture 1"/>
+                <wp:cNvGraphicFramePr>
+                  <a:graphicFrameLocks noChangeAspect="1"/>
+                </wp:cNvGraphicFramePr>
+                <a:graphic>
+                  <a:graphicData uri="http://schemas.openxmlformats.org/drawingml/2006/picture">
+                    <pic:pic>
+                      <pic:nvPicPr>
+                        <pic:cNvPr id="0" name="vdocs-logo.png"/>
+                        <pic:cNvPicPr/>
+                      </pic:nvPicPr>
+                      <pic:blipFill>
+                        <a:blip r:embed="rId1"/>
+                        <a:stretch>
+                          <a:fillRect/>
+                        </a:stretch>
+                      </pic:blipFill>
+                      <pic:spPr>
+                        <a:xfrm>
+                          <a:off x="0" y="0"/>
+                          <a:ext cx="792000" cy="792000"/>
+                        </a:xfrm>
+                        <a:prstGeom prst="rect"/>
+                      </pic:spPr>
+                    </pic:pic>
+                  </a:graphicData>
+                </a:graphic>
+              </wp:inline>
+            </w:drawing>
+          </w:r>
         </w:p>
       </w:tc>
       <w:tc>

</xml_diff>